<commit_message>
Few changes on reports 1-3 LAB
</commit_message>
<xml_diff>
--- a/Lab1/MyDocs/Αναφορά1.docx
+++ b/Lab1/MyDocs/Αναφορά1.docx
@@ -331,14 +331,7 @@
           <w:sz w:val="24"/>
           <w:szCs w:val="24"/>
         </w:rPr>
-        <w:t>Η</w:t>
-      </w:r>
-      <w:r>
-        <w:rPr>
-          <w:sz w:val="24"/>
-          <w:szCs w:val="24"/>
-        </w:rPr>
-        <w:t xml:space="preserve"> πρώτης άσκηση χωρίστηκε σε δύο μέρη υλοποίησης. Αρχικά, στο μέρος Α σχεδιάστηκε και υλοποιήθηκε μια μονάδα υπολογισμού λογικών και αριθμητικών πράξεων (</w:t>
+        <w:t>Η πρώτης άσκηση χωρίστηκε σε δύο μέρη υλοποίησης. Αρχικά, στο μέρος Α σχεδιάστηκε και υλοποιήθηκε μια μονάδα υπολογισμού λογικών και αριθμητικών πράξεων (</w:t>
       </w:r>
       <w:r>
         <w:rPr>
@@ -436,21 +429,21 @@
           <w:sz w:val="24"/>
           <w:szCs w:val="24"/>
         </w:rPr>
-        <w:t>Στο Α μ</w:t>
-      </w:r>
-      <w:r>
-        <w:rPr>
-          <w:sz w:val="24"/>
-          <w:szCs w:val="24"/>
-        </w:rPr>
-        <w:t>έρος υλοποίησης όπως προαναφέρθηκε, υλοποιήσαμε μια μονάδα υπολογισμού λογικών και αριθμητικών πράξεων ALU στόχος της οποίας είναι η εκτέλεση πράξεων. Τέτοιες πράξεις είναι η πρόσθεση, η αφαίρεση, λογικές πράξεις AND, OR, NOT και κάποιες ολισθήσεις αριθμητ</w:t>
-      </w:r>
-      <w:r>
-        <w:rPr>
-          <w:sz w:val="24"/>
-          <w:szCs w:val="24"/>
-        </w:rPr>
-        <w:t xml:space="preserve">ικές, λογικές και κυκλικές. Κατά την υλοποίηση μας, η κάθε πράξη είναι και ένα διαφορετικό </w:t>
+        <w:t>Στο Α μέρος υλοποίησης όπως προαναφέρθηκε, υλοποιήσαμε μια μονάδα υπολογισμού λογικών και αριθμητικών πράξεων ALU στόχος της οποίας είναι η εκτέλεση πράξεων. Τέτοιες πράξεις είναι η πρόσθεση, η αφαίρεση, λογικές πράξεις AND, OR, NOT και κάποιες ολισθήσεις αριθμητικές, λογικές και κυκλικές. Κατά την υ</w:t>
+      </w:r>
+      <w:r>
+        <w:rPr>
+          <w:sz w:val="24"/>
+          <w:szCs w:val="24"/>
+        </w:rPr>
+        <w:t>λοποίηση μας, η κάθε πράξη αποτελεί</w:t>
+      </w:r>
+      <w:r>
+        <w:rPr>
+          <w:sz w:val="24"/>
+          <w:szCs w:val="24"/>
+        </w:rPr>
+        <w:t xml:space="preserve"> και ένα διαφορετικό </w:t>
       </w:r>
       <w:proofErr w:type="spellStart"/>
       <w:r>
@@ -466,7 +459,14 @@
           <w:sz w:val="24"/>
           <w:szCs w:val="24"/>
         </w:rPr>
-        <w:t xml:space="preserve"> και όλα μαζί συνδέονται στο </w:t>
+        <w:t xml:space="preserve"> και όλ</w:t>
+      </w:r>
+      <w:r>
+        <w:rPr>
+          <w:sz w:val="24"/>
+          <w:szCs w:val="24"/>
+        </w:rPr>
+        <w:t xml:space="preserve">α μαζί συνδέονται στο </w:t>
       </w:r>
       <w:proofErr w:type="spellStart"/>
       <w:r>
@@ -498,7 +498,7 @@
           <w:sz w:val="24"/>
           <w:szCs w:val="24"/>
         </w:rPr>
-        <w:t>.</w:t>
+        <w:t xml:space="preserve">. </w:t>
       </w:r>
     </w:p>
     <w:p>
@@ -530,7 +530,64 @@
           <w:sz w:val="24"/>
           <w:szCs w:val="24"/>
         </w:rPr>
-        <w:t xml:space="preserve"> η επιλογή της κάθε πράξης γίνεται μέσω του πεδίου </w:t>
+        <w:t xml:space="preserve"> ακολουθήσαμε </w:t>
+      </w:r>
+      <w:r>
+        <w:rPr>
+          <w:sz w:val="24"/>
+          <w:szCs w:val="24"/>
+          <w:lang w:val="en-US"/>
+        </w:rPr>
+        <w:t>Behavioral</w:t>
+      </w:r>
+      <w:r>
+        <w:rPr>
+          <w:sz w:val="24"/>
+          <w:szCs w:val="24"/>
+        </w:rPr>
+        <w:t xml:space="preserve"> </w:t>
+      </w:r>
+      <w:r>
+        <w:rPr>
+          <w:sz w:val="24"/>
+          <w:szCs w:val="24"/>
+        </w:rPr>
+        <w:t>σχεδιασμό με</w:t>
+      </w:r>
+      <w:r>
+        <w:rPr>
+          <w:sz w:val="24"/>
+          <w:szCs w:val="24"/>
+        </w:rPr>
+        <w:t xml:space="preserve"> </w:t>
+      </w:r>
+      <w:r>
+        <w:rPr>
+          <w:sz w:val="24"/>
+          <w:szCs w:val="24"/>
+        </w:rPr>
+        <w:t>τ</w:t>
+      </w:r>
+      <w:r>
+        <w:rPr>
+          <w:sz w:val="24"/>
+          <w:szCs w:val="24"/>
+        </w:rPr>
+        <w:t>η</w:t>
+      </w:r>
+      <w:r>
+        <w:rPr>
+          <w:sz w:val="24"/>
+          <w:szCs w:val="24"/>
+        </w:rPr>
+        <w:t>ν</w:t>
+      </w:r>
+      <w:r>
+        <w:rPr>
+          <w:sz w:val="24"/>
+          <w:szCs w:val="24"/>
+        </w:rPr>
+        <w:t xml:space="preserve"> επιλογή της κάθε πράξης γίνεται μέσω του πεδίου </w:t>
       </w:r>
       <w:proofErr w:type="spellStart"/>
       <w:r>
@@ -562,14 +619,7 @@
           <w:sz w:val="24"/>
           <w:szCs w:val="24"/>
         </w:rPr>
-        <w:t>. Ακόμα, υπάρχουν και</w:t>
-      </w:r>
-      <w:r>
-        <w:rPr>
-          <w:sz w:val="24"/>
-          <w:szCs w:val="24"/>
-        </w:rPr>
-        <w:t xml:space="preserve"> τρία βοηθητικά σήματα εξόδου 1 </w:t>
+        <w:t xml:space="preserve">. Ακόμα, υπάρχουν και τρία βοηθητικά σήματα εξόδου 1 </w:t>
       </w:r>
       <w:proofErr w:type="spellStart"/>
       <w:r>
@@ -799,15 +849,7 @@
           <w:sz w:val="24"/>
           <w:szCs w:val="24"/>
         </w:rPr>
-        <w:t>: Γίνεται ’1’ όταν το αποτέλεσμα της π</w:t>
-      </w:r>
-      <w:r>
-        <w:rPr>
-          <w:color w:val="000000"/>
-          <w:sz w:val="24"/>
-          <w:szCs w:val="24"/>
-        </w:rPr>
-        <w:t>ρόσθεσης ή της αφαίρεσης δύο αριθμών δεν χωράει στα 32bits εξόδου που έχουμε διαθέσιμα.</w:t>
+        <w:t>: Γίνεται ’1’ όταν το αποτέλεσμα της πρόσθεσης ή της αφαίρεσης δύο αριθμών δεν χωράει στα 32bits εξόδου που έχουμε διαθέσιμα.</w:t>
       </w:r>
     </w:p>
     <w:p>
@@ -868,15 +910,7 @@
           <w:sz w:val="24"/>
           <w:szCs w:val="24"/>
         </w:rPr>
-        <w:t xml:space="preserve"> Γίνεται ‘1’ όταν το αποτέλεσμα κατά την πρόσθεση ή την αφαίρεση δύο θετικών αριθμών είναι αρνητικό ή αντίστοιχα το αποτέλεσμα δύο αρνητικών αριθμών είναι θετι</w:t>
-      </w:r>
-      <w:r>
-        <w:rPr>
-          <w:color w:val="000000"/>
-          <w:sz w:val="24"/>
-          <w:szCs w:val="24"/>
-        </w:rPr>
-        <w:t xml:space="preserve">κό. </w:t>
+        <w:t xml:space="preserve"> Γίνεται ‘1’ όταν το αποτέλεσμα κατά την πρόσθεση ή την αφαίρεση δύο θετικών αριθμών είναι αρνητικό ή αντίστοιχα το αποτέλεσμα δύο αρνητικών αριθμών είναι θετικό. </w:t>
       </w:r>
       <w:r>
         <w:rPr>
@@ -988,13 +1022,7 @@
         <w:rPr>
           <w:sz w:val="24"/>
         </w:rPr>
-        <w:t>Στο δεύτερο μέρος της εργαστηριακής άσκησης, καλούμαστε να υλοποιή</w:t>
-      </w:r>
-      <w:r>
-        <w:rPr>
-          <w:sz w:val="24"/>
-        </w:rPr>
-        <w:t xml:space="preserve">σουμε το </w:t>
+        <w:t xml:space="preserve">Στο δεύτερο μέρος της εργαστηριακής άσκησης, καλούμαστε να υλοποιήσουμε το </w:t>
       </w:r>
       <w:proofErr w:type="spellStart"/>
       <w:r>
@@ -1110,13 +1138,7 @@
         <w:rPr>
           <w:sz w:val="24"/>
         </w:rPr>
-        <w:t xml:space="preserve"> 5 σε 32 με σκοπό την εύρεση το</w:t>
-      </w:r>
-      <w:r>
-        <w:rPr>
-          <w:sz w:val="24"/>
-        </w:rPr>
-        <w:t xml:space="preserve">υ </w:t>
+        <w:t xml:space="preserve"> 5 σε 32 με σκοπό την εύρεση του </w:t>
       </w:r>
       <w:proofErr w:type="spellStart"/>
       <w:r>
@@ -1345,13 +1367,7 @@
         <w:rPr>
           <w:sz w:val="24"/>
         </w:rPr>
-        <w:t xml:space="preserve"> του RF μέσω μιας πύλης AND. Στην συνέχεια</w:t>
-      </w:r>
-      <w:r>
-        <w:rPr>
-          <w:sz w:val="24"/>
-        </w:rPr>
-        <w:t xml:space="preserve">, αφότου έχουμε δημιουργήσει τους </w:t>
+        <w:t xml:space="preserve"> του RF μέσω μιας πύλης AND. Στην συνέχεια, αφότου έχουμε δημιουργήσει τους </w:t>
       </w:r>
       <w:proofErr w:type="spellStart"/>
       <w:r>
@@ -1426,13 +1442,7 @@
         <w:rPr>
           <w:sz w:val="24"/>
         </w:rPr>
-        <w:t>πολυπλέκ</w:t>
-      </w:r>
-      <w:r>
-        <w:rPr>
-          <w:sz w:val="24"/>
-        </w:rPr>
-        <w:t>τη</w:t>
+        <w:t>πολυπλέκτη</w:t>
       </w:r>
       <w:proofErr w:type="spellEnd"/>
       <w:r>
@@ -1467,13 +1477,7 @@
         <w:rPr>
           <w:sz w:val="24"/>
         </w:rPr>
-        <w:t xml:space="preserve"> κάθε συστήματος πολυπλεξίας. Τέ</w:t>
-      </w:r>
-      <w:r>
-        <w:rPr>
-          <w:sz w:val="24"/>
-        </w:rPr>
-        <w:t xml:space="preserve">λος, για να συνδέσουμε και τους 32 </w:t>
+        <w:t xml:space="preserve"> κάθε συστήματος πολυπλεξίας. Τέλος, για να συνδέσουμε και τους 32 </w:t>
       </w:r>
       <w:proofErr w:type="spellStart"/>
       <w:r>
@@ -1571,13 +1575,7 @@
         <w:rPr>
           <w:sz w:val="24"/>
         </w:rPr>
-        <w:t>, από το MSB στο LS</w:t>
-      </w:r>
-      <w:r>
-        <w:rPr>
-          <w:sz w:val="24"/>
-        </w:rPr>
-        <w:t xml:space="preserve">B. Η προηγούμενη δημιουργία του πίνακα σημάτων, μας βοηθάει στην κατανόηση αντιστοιχίας των σημάτων των </w:t>
+        <w:t xml:space="preserve">, από το MSB στο LSB. Η προηγούμενη δημιουργία του πίνακα σημάτων, μας βοηθάει στην κατανόηση αντιστοιχίας των σημάτων των </w:t>
       </w:r>
       <w:proofErr w:type="spellStart"/>
       <w:r>
@@ -1762,21 +1760,7 @@
           <w:sz w:val="24"/>
           <w:szCs w:val="24"/>
         </w:rPr>
-        <w:t xml:space="preserve">Αξίζει να σημειωθεί μια ενδιαφέρουσα συμπεριφορά που εμφανίζεται κατά την διάρκεια των 10ns καθυστέρησης μέχρι το να εξάγουμε το τελικό αποτέλεσμα. Συγκεκριμένα βλέπουμε ότι σε όλες τις μεταβάσεις έχουμε την εφαρμογή της </w:t>
-      </w:r>
-      <w:r>
-        <w:rPr>
-          <w:sz w:val="24"/>
-          <w:szCs w:val="24"/>
-        </w:rPr>
-        <w:t>καινούργιας επιλεγμένης πράξης με τ</w:t>
-      </w:r>
-      <w:r>
-        <w:rPr>
-          <w:sz w:val="24"/>
-          <w:szCs w:val="24"/>
-        </w:rPr>
-        <w:t>ην προηγούμενη είσοδο</w:t>
+        <w:t>Αξίζει να σημειωθεί μια ενδιαφέρουσα συμπεριφορά που εμφανίζεται κατά την διάρκεια των 10ns καθυστέρησης μέχρι το να εξάγουμε το τελικό αποτέλεσμα. Συγκεκριμένα βλέπουμε ότι σε όλες τις μεταβάσεις έχουμε την εφαρμογή της καινούργιας επιλεγμένης πράξης με την προηγούμενη είσοδο</w:t>
       </w:r>
       <w:r>
         <w:rPr>
@@ -2293,7 +2277,6 @@
         <w:rPr>
           <w:sz w:val="24"/>
           <w:szCs w:val="24"/>
-          <w:lang w:val="en-US"/>
         </w:rPr>
       </w:pPr>
       <w:r>
@@ -2441,14 +2424,7 @@
           <w:sz w:val="24"/>
           <w:szCs w:val="24"/>
         </w:rPr>
-        <w:t xml:space="preserve"> που είχαμε δημιου</w:t>
-      </w:r>
-      <w:r>
-        <w:rPr>
-          <w:sz w:val="24"/>
-          <w:szCs w:val="24"/>
-        </w:rPr>
-        <w:t xml:space="preserve">ργήσει. Το σφάλμα ανιχνεύτηκε αμέσως και η σωστή ονομασία του αρχείου περιλήφθηκε στην εξέταση </w:t>
+        <w:t xml:space="preserve"> που είχαμε δημιουργήσει. Το σφάλμα ανιχνεύτηκε αμέσως και η σωστή ονομασία του αρχείου περιλήφθηκε στην εξέταση </w:t>
       </w:r>
       <w:r>
         <w:rPr>
@@ -2507,8 +2483,6 @@
         </w:rPr>
         <w:t xml:space="preserve">Επισυνάπτεται παρακάτω το σχηματικό διάγραμμα συνδεσμολογίας αρχείου </w:t>
       </w:r>
-      <w:bookmarkStart w:id="1" w:name="_GoBack"/>
-      <w:bookmarkEnd w:id="1"/>
       <w:proofErr w:type="spellStart"/>
       <w:r>
         <w:rPr>
@@ -2530,6 +2504,7 @@
           <w:u w:val="single"/>
         </w:rPr>
       </w:pPr>
+      <w:bookmarkStart w:id="1" w:name="_GoBack"/>
       <w:r>
         <w:rPr>
           <w:rFonts w:ascii="Cambria" w:eastAsia="Cambria" w:hAnsi="Cambria" w:cs="Cambria"/>
@@ -2543,8 +2518,8 @@
         </w:rPr>
         <w:drawing>
           <wp:inline distT="0" distB="0" distL="0" distR="0">
-            <wp:extent cx="5786122" cy="5357004"/>
-            <wp:effectExtent l="0" t="0" r="5080" b="0"/>
+            <wp:extent cx="5785967" cy="5356860"/>
+            <wp:effectExtent l="0" t="0" r="5715" b="0"/>
             <wp:docPr id="20" name="Εικόνα 20"/>
             <wp:cNvGraphicFramePr>
               <a:graphicFrameLocks xmlns:a="http://schemas.openxmlformats.org/drawingml/2006/main" noChangeAspect="1"/>
@@ -2571,7 +2546,7 @@
                   <pic:spPr>
                     <a:xfrm>
                       <a:off x="0" y="0"/>
-                      <a:ext cx="5798090" cy="5368084"/>
+                      <a:ext cx="5805340" cy="5374796"/>
                     </a:xfrm>
                     <a:prstGeom prst="rect">
                       <a:avLst/>
@@ -2583,6 +2558,7 @@
           </wp:inline>
         </w:drawing>
       </w:r>
+      <w:bookmarkEnd w:id="1"/>
     </w:p>
     <w:sectPr>
       <w:pgSz w:w="11906" w:h="16838"/>
@@ -3371,9 +3347,7 @@
       <w:tblStyleRowBandSize w:val="1"/>
       <w:tblStyleColBandSize w:val="1"/>
       <w:tblCellMar>
-        <w:top w:w="0" w:type="dxa"/>
         <w:left w:w="115" w:type="dxa"/>
-        <w:bottom w:w="0" w:type="dxa"/>
         <w:right w:w="115" w:type="dxa"/>
       </w:tblCellMar>
     </w:tblPr>

</xml_diff>